<commit_message>
Timeline: Add INFANT & WOMAN & MAN SCREENINGS
added more screenings for all 3 category and rename excel book as
compiled_timeline
</commit_message>
<xml_diff>
--- a/Business Analysis/Raw Research/BusinessAnalysis.docx
+++ b/Business Analysis/Raw Research/BusinessAnalysis.docx
@@ -7097,8 +7097,14 @@
     </w:p>
     <w:p/>
     <w:p>
-      <w:r>
-        <w:rPr>
+      <w:pPr>
+        <w:rPr>
+          <w:color w:val="E7E6E6" w:themeColor="background2"/>
+        </w:rPr>
+      </w:pPr>
+      <w:r>
+        <w:rPr>
+          <w:color w:val="E7E6E6" w:themeColor="background2"/>
           <w:sz w:val="63"/>
           <w:szCs w:val="63"/>
           <w:highlight w:val="white"/>
@@ -7106,7 +7112,13 @@
         <w:t>General Screening Tests for Adults</w:t>
       </w:r>
     </w:p>
-    <w:p/>
+    <w:p>
+      <w:pPr>
+        <w:rPr>
+          <w:color w:val="E7E6E6" w:themeColor="background2"/>
+        </w:rPr>
+      </w:pPr>
+    </w:p>
     <w:tbl>
       <w:tblPr>
         <w:tblStyle w:val="a1"/>
@@ -7139,11 +7151,14 @@
           <w:p>
             <w:pPr>
               <w:spacing w:after="300" w:line="342" w:lineRule="auto"/>
-            </w:pPr>
-            <w:r>
-              <w:rPr>
-                <w:b/>
-                <w:color w:val="182A33"/>
+              <w:rPr>
+                <w:color w:val="E7E6E6" w:themeColor="background2"/>
+              </w:rPr>
+            </w:pPr>
+            <w:r>
+              <w:rPr>
+                <w:b/>
+                <w:color w:val="E7E6E6" w:themeColor="background2"/>
                 <w:shd w:val="clear" w:color="auto" w:fill="FAFAFA"/>
               </w:rPr>
               <w:t>​Recommended for</w:t>
@@ -7151,7 +7166,7 @@
             <w:r>
               <w:rPr>
                 <w:b/>
-                <w:color w:val="182A33"/>
+                <w:color w:val="E7E6E6" w:themeColor="background2"/>
                 <w:sz w:val="17"/>
                 <w:szCs w:val="17"/>
                 <w:shd w:val="clear" w:color="auto" w:fill="FAFAFA"/>
@@ -7178,11 +7193,14 @@
           <w:p>
             <w:pPr>
               <w:spacing w:after="300" w:line="342" w:lineRule="auto"/>
-            </w:pPr>
-            <w:r>
-              <w:rPr>
-                <w:b/>
-                <w:color w:val="182A33"/>
+              <w:rPr>
+                <w:color w:val="E7E6E6" w:themeColor="background2"/>
+              </w:rPr>
+            </w:pPr>
+            <w:r>
+              <w:rPr>
+                <w:b/>
+                <w:color w:val="E7E6E6" w:themeColor="background2"/>
                 <w:shd w:val="clear" w:color="auto" w:fill="FAFAFA"/>
               </w:rPr>
               <w:t>​To screen for</w:t>
@@ -7207,11 +7225,14 @@
           <w:p>
             <w:pPr>
               <w:spacing w:after="300" w:line="342" w:lineRule="auto"/>
-            </w:pPr>
-            <w:r>
-              <w:rPr>
-                <w:b/>
-                <w:color w:val="182A33"/>
+              <w:rPr>
+                <w:color w:val="E7E6E6" w:themeColor="background2"/>
+              </w:rPr>
+            </w:pPr>
+            <w:r>
+              <w:rPr>
+                <w:b/>
+                <w:color w:val="E7E6E6" w:themeColor="background2"/>
                 <w:shd w:val="clear" w:color="auto" w:fill="FAFAFA"/>
               </w:rPr>
               <w:t>​Screening test</w:t>
@@ -7236,11 +7257,14 @@
           <w:p>
             <w:pPr>
               <w:spacing w:after="300" w:line="342" w:lineRule="auto"/>
-            </w:pPr>
-            <w:r>
-              <w:rPr>
-                <w:b/>
-                <w:color w:val="182A33"/>
+              <w:rPr>
+                <w:color w:val="E7E6E6" w:themeColor="background2"/>
+              </w:rPr>
+            </w:pPr>
+            <w:r>
+              <w:rPr>
+                <w:b/>
+                <w:color w:val="E7E6E6" w:themeColor="background2"/>
                 <w:shd w:val="clear" w:color="auto" w:fill="FAFAFA"/>
               </w:rPr>
               <w:t>Screening frequency</w:t>
@@ -7248,7 +7272,7 @@
             <w:r>
               <w:rPr>
                 <w:b/>
-                <w:color w:val="182A33"/>
+                <w:color w:val="E7E6E6" w:themeColor="background2"/>
                 <w:sz w:val="17"/>
                 <w:szCs w:val="17"/>
                 <w:shd w:val="clear" w:color="auto" w:fill="FAFAFA"/>
@@ -7277,11 +7301,14 @@
           <w:p>
             <w:pPr>
               <w:spacing w:after="300" w:line="342" w:lineRule="auto"/>
-            </w:pPr>
-            <w:r>
-              <w:rPr>
-                <w:b/>
-                <w:color w:val="182A33"/>
+              <w:rPr>
+                <w:color w:val="E7E6E6" w:themeColor="background2"/>
+              </w:rPr>
+            </w:pPr>
+            <w:r>
+              <w:rPr>
+                <w:b/>
+                <w:color w:val="E7E6E6" w:themeColor="background2"/>
                 <w:shd w:val="clear" w:color="auto" w:fill="FAFAFA"/>
               </w:rPr>
               <w:t xml:space="preserve">​Individuals aged 18 </w:t>
@@ -7290,7 +7317,7 @@
             <w:r>
               <w:rPr>
                 <w:b/>
-                <w:color w:val="182A33"/>
+                <w:color w:val="E7E6E6" w:themeColor="background2"/>
                 <w:shd w:val="clear" w:color="auto" w:fill="FAFAFA"/>
               </w:rPr>
               <w:t>yrs</w:t>
@@ -7299,7 +7326,7 @@
             <w:r>
               <w:rPr>
                 <w:b/>
-                <w:color w:val="182A33"/>
+                <w:color w:val="E7E6E6" w:themeColor="background2"/>
                 <w:shd w:val="clear" w:color="auto" w:fill="FAFAFA"/>
               </w:rPr>
               <w:t xml:space="preserve"> and above</w:t>
@@ -7324,11 +7351,14 @@
           <w:p>
             <w:pPr>
               <w:spacing w:after="300" w:line="342" w:lineRule="auto"/>
-            </w:pPr>
-            <w:r>
-              <w:rPr>
-                <w:b/>
-                <w:color w:val="182A33"/>
+              <w:rPr>
+                <w:color w:val="E7E6E6" w:themeColor="background2"/>
+              </w:rPr>
+            </w:pPr>
+            <w:r>
+              <w:rPr>
+                <w:b/>
+                <w:color w:val="E7E6E6" w:themeColor="background2"/>
                 <w:shd w:val="clear" w:color="auto" w:fill="FAFAFA"/>
               </w:rPr>
               <w:t>​Obesity</w:t>
@@ -7353,11 +7383,14 @@
           <w:p>
             <w:pPr>
               <w:spacing w:after="300" w:line="342" w:lineRule="auto"/>
-            </w:pPr>
-            <w:r>
-              <w:rPr>
-                <w:b/>
-                <w:color w:val="182A33"/>
+              <w:rPr>
+                <w:color w:val="E7E6E6" w:themeColor="background2"/>
+              </w:rPr>
+            </w:pPr>
+            <w:r>
+              <w:rPr>
+                <w:b/>
+                <w:color w:val="E7E6E6" w:themeColor="background2"/>
                 <w:sz w:val="20"/>
                 <w:szCs w:val="20"/>
                 <w:shd w:val="clear" w:color="auto" w:fill="FAFAFA"/>
@@ -7368,11 +7401,14 @@
           <w:p>
             <w:pPr>
               <w:spacing w:after="300" w:line="342" w:lineRule="auto"/>
-            </w:pPr>
-            <w:r>
-              <w:rPr>
-                <w:b/>
-                <w:color w:val="333333"/>
+              <w:rPr>
+                <w:color w:val="E7E6E6" w:themeColor="background2"/>
+              </w:rPr>
+            </w:pPr>
+            <w:r>
+              <w:rPr>
+                <w:b/>
+                <w:color w:val="E7E6E6" w:themeColor="background2"/>
                 <w:sz w:val="20"/>
                 <w:szCs w:val="20"/>
                 <w:highlight w:val="white"/>
@@ -7399,11 +7435,14 @@
           <w:p>
             <w:pPr>
               <w:spacing w:after="300" w:line="342" w:lineRule="auto"/>
-            </w:pPr>
-            <w:r>
-              <w:rPr>
-                <w:b/>
-                <w:color w:val="182A33"/>
+              <w:rPr>
+                <w:color w:val="E7E6E6" w:themeColor="background2"/>
+              </w:rPr>
+            </w:pPr>
+            <w:r>
+              <w:rPr>
+                <w:b/>
+                <w:color w:val="E7E6E6" w:themeColor="background2"/>
                 <w:shd w:val="clear" w:color="auto" w:fill="FAFAFA"/>
               </w:rPr>
               <w:t>​Once a year</w:t>
@@ -7430,11 +7469,14 @@
           <w:p>
             <w:pPr>
               <w:spacing w:after="300" w:line="342" w:lineRule="auto"/>
-            </w:pPr>
-            <w:r>
-              <w:rPr>
-                <w:b/>
-                <w:color w:val="182A33"/>
+              <w:rPr>
+                <w:color w:val="E7E6E6" w:themeColor="background2"/>
+              </w:rPr>
+            </w:pPr>
+            <w:r>
+              <w:rPr>
+                <w:b/>
+                <w:color w:val="E7E6E6" w:themeColor="background2"/>
                 <w:shd w:val="clear" w:color="auto" w:fill="FAFAFA"/>
               </w:rPr>
               <w:t xml:space="preserve">​Individuals aged 18 </w:t>
@@ -7443,7 +7485,7 @@
             <w:r>
               <w:rPr>
                 <w:b/>
-                <w:color w:val="182A33"/>
+                <w:color w:val="E7E6E6" w:themeColor="background2"/>
                 <w:shd w:val="clear" w:color="auto" w:fill="FAFAFA"/>
               </w:rPr>
               <w:t>yrs</w:t>
@@ -7452,7 +7494,7 @@
             <w:r>
               <w:rPr>
                 <w:b/>
-                <w:color w:val="182A33"/>
+                <w:color w:val="E7E6E6" w:themeColor="background2"/>
                 <w:shd w:val="clear" w:color="auto" w:fill="FAFAFA"/>
               </w:rPr>
               <w:t xml:space="preserve"> and above</w:t>
@@ -7477,11 +7519,14 @@
           <w:p>
             <w:pPr>
               <w:spacing w:after="760" w:line="335" w:lineRule="auto"/>
-            </w:pPr>
-            <w:r>
-              <w:rPr>
-                <w:b/>
-                <w:color w:val="182A33"/>
+              <w:rPr>
+                <w:color w:val="E7E6E6" w:themeColor="background2"/>
+              </w:rPr>
+            </w:pPr>
+            <w:r>
+              <w:rPr>
+                <w:b/>
+                <w:color w:val="E7E6E6" w:themeColor="background2"/>
                 <w:shd w:val="clear" w:color="auto" w:fill="FAFAFA"/>
               </w:rPr>
               <w:t>Hypertension (High blood pressure)</w:t>
@@ -7506,11 +7551,14 @@
           <w:p>
             <w:pPr>
               <w:spacing w:after="300" w:line="342" w:lineRule="auto"/>
-            </w:pPr>
-            <w:r>
-              <w:rPr>
-                <w:b/>
-                <w:color w:val="182A33"/>
+              <w:rPr>
+                <w:color w:val="E7E6E6" w:themeColor="background2"/>
+              </w:rPr>
+            </w:pPr>
+            <w:r>
+              <w:rPr>
+                <w:b/>
+                <w:color w:val="E7E6E6" w:themeColor="background2"/>
                 <w:shd w:val="clear" w:color="auto" w:fill="FAFAFA"/>
               </w:rPr>
               <w:t>​​Blood pressure measurement</w:t>
@@ -7535,11 +7583,14 @@
           <w:p>
             <w:pPr>
               <w:spacing w:after="300" w:line="342" w:lineRule="auto"/>
-            </w:pPr>
-            <w:r>
-              <w:rPr>
-                <w:b/>
-                <w:color w:val="182A33"/>
+              <w:rPr>
+                <w:color w:val="E7E6E6" w:themeColor="background2"/>
+              </w:rPr>
+            </w:pPr>
+            <w:r>
+              <w:rPr>
+                <w:b/>
+                <w:color w:val="E7E6E6" w:themeColor="background2"/>
                 <w:shd w:val="clear" w:color="auto" w:fill="FAFAFA"/>
               </w:rPr>
               <w:t>​Once every two years or more frequently as advised by your doctor</w:t>
@@ -7566,11 +7617,14 @@
           <w:p>
             <w:pPr>
               <w:spacing w:after="300" w:line="342" w:lineRule="auto"/>
-            </w:pPr>
-            <w:r>
-              <w:rPr>
-                <w:b/>
-                <w:color w:val="182A33"/>
+              <w:rPr>
+                <w:color w:val="E7E6E6" w:themeColor="background2"/>
+              </w:rPr>
+            </w:pPr>
+            <w:r>
+              <w:rPr>
+                <w:b/>
+                <w:color w:val="E7E6E6" w:themeColor="background2"/>
                 <w:shd w:val="clear" w:color="auto" w:fill="FAFAFA"/>
               </w:rPr>
               <w:t xml:space="preserve">​Individuals aged 40 </w:t>
@@ -7579,7 +7633,7 @@
             <w:r>
               <w:rPr>
                 <w:b/>
-                <w:color w:val="182A33"/>
+                <w:color w:val="E7E6E6" w:themeColor="background2"/>
                 <w:shd w:val="clear" w:color="auto" w:fill="FAFAFA"/>
               </w:rPr>
               <w:t>yrs</w:t>
@@ -7588,7 +7642,7 @@
             <w:r>
               <w:rPr>
                 <w:b/>
-                <w:color w:val="182A33"/>
+                <w:color w:val="E7E6E6" w:themeColor="background2"/>
                 <w:shd w:val="clear" w:color="auto" w:fill="FAFAFA"/>
               </w:rPr>
               <w:t xml:space="preserve"> and above​</w:t>
@@ -7613,11 +7667,14 @@
           <w:p>
             <w:pPr>
               <w:spacing w:after="760" w:line="335" w:lineRule="auto"/>
-            </w:pPr>
-            <w:r>
-              <w:rPr>
-                <w:b/>
-                <w:color w:val="182A33"/>
+              <w:rPr>
+                <w:color w:val="E7E6E6" w:themeColor="background2"/>
+              </w:rPr>
+            </w:pPr>
+            <w:r>
+              <w:rPr>
+                <w:b/>
+                <w:color w:val="E7E6E6" w:themeColor="background2"/>
                 <w:shd w:val="clear" w:color="auto" w:fill="FAFAFA"/>
               </w:rPr>
               <w:t>Diabetes mellitus​​</w:t>
@@ -7626,12 +7683,15 @@
           <w:p>
             <w:pPr>
               <w:spacing w:after="760" w:line="335" w:lineRule="auto"/>
+              <w:rPr>
+                <w:color w:val="E7E6E6" w:themeColor="background2"/>
+              </w:rPr>
             </w:pPr>
             <w:proofErr w:type="gramStart"/>
             <w:r>
               <w:rPr>
                 <w:b/>
-                <w:color w:val="182A33"/>
+                <w:color w:val="E7E6E6" w:themeColor="background2"/>
                 <w:shd w:val="clear" w:color="auto" w:fill="FAFAFA"/>
               </w:rPr>
               <w:t>Hyperlipidaemia(</w:t>
@@ -7640,7 +7700,7 @@
             <w:r>
               <w:rPr>
                 <w:b/>
-                <w:color w:val="182A33"/>
+                <w:color w:val="E7E6E6" w:themeColor="background2"/>
                 <w:shd w:val="clear" w:color="auto" w:fill="FAFAFA"/>
               </w:rPr>
               <w:t>High blood cholesterol)</w:t>
@@ -7665,11 +7725,14 @@
           <w:p>
             <w:pPr>
               <w:spacing w:after="300" w:line="342" w:lineRule="auto"/>
-            </w:pPr>
-            <w:r>
-              <w:rPr>
-                <w:b/>
-                <w:color w:val="182A33"/>
+              <w:rPr>
+                <w:color w:val="E7E6E6" w:themeColor="background2"/>
+              </w:rPr>
+            </w:pPr>
+            <w:r>
+              <w:rPr>
+                <w:b/>
+                <w:color w:val="E7E6E6" w:themeColor="background2"/>
                 <w:shd w:val="clear" w:color="auto" w:fill="FAFAFA"/>
               </w:rPr>
               <w:t>​​Fasting blood glucose</w:t>
@@ -7678,11 +7741,14 @@
           <w:p>
             <w:pPr>
               <w:spacing w:after="300" w:line="342" w:lineRule="auto"/>
-            </w:pPr>
-            <w:r>
-              <w:rPr>
-                <w:b/>
-                <w:color w:val="182A33"/>
+              <w:rPr>
+                <w:color w:val="E7E6E6" w:themeColor="background2"/>
+              </w:rPr>
+            </w:pPr>
+            <w:r>
+              <w:rPr>
+                <w:b/>
+                <w:color w:val="E7E6E6" w:themeColor="background2"/>
                 <w:shd w:val="clear" w:color="auto" w:fill="FAFAFA"/>
               </w:rPr>
               <w:t>​​​​</w:t>
@@ -7691,11 +7757,14 @@
           <w:p>
             <w:pPr>
               <w:spacing w:after="300" w:line="342" w:lineRule="auto"/>
-            </w:pPr>
-            <w:r>
-              <w:rPr>
-                <w:b/>
-                <w:color w:val="182A33"/>
+              <w:rPr>
+                <w:color w:val="E7E6E6" w:themeColor="background2"/>
+              </w:rPr>
+            </w:pPr>
+            <w:r>
+              <w:rPr>
+                <w:b/>
+                <w:color w:val="E7E6E6" w:themeColor="background2"/>
                 <w:shd w:val="clear" w:color="auto" w:fill="FAFAFA"/>
               </w:rPr>
               <w:t>Fasting lipids</w:t>
@@ -7720,11 +7789,14 @@
           <w:p>
             <w:pPr>
               <w:spacing w:after="300" w:line="342" w:lineRule="auto"/>
-            </w:pPr>
-            <w:r>
-              <w:rPr>
-                <w:b/>
-                <w:color w:val="182A33"/>
+              <w:rPr>
+                <w:color w:val="E7E6E6" w:themeColor="background2"/>
+              </w:rPr>
+            </w:pPr>
+            <w:r>
+              <w:rPr>
+                <w:b/>
+                <w:color w:val="E7E6E6" w:themeColor="background2"/>
                 <w:shd w:val="clear" w:color="auto" w:fill="FAFAFA"/>
               </w:rPr>
               <w:t>​Once every three years or more frequently as advised by your doctor</w:t>
@@ -7751,11 +7823,14 @@
           <w:p>
             <w:pPr>
               <w:spacing w:after="300" w:line="342" w:lineRule="auto"/>
-            </w:pPr>
-            <w:r>
-              <w:rPr>
-                <w:b/>
-                <w:color w:val="182A33"/>
+              <w:rPr>
+                <w:color w:val="E7E6E6" w:themeColor="background2"/>
+              </w:rPr>
+            </w:pPr>
+            <w:r>
+              <w:rPr>
+                <w:b/>
+                <w:color w:val="E7E6E6" w:themeColor="background2"/>
                 <w:shd w:val="clear" w:color="auto" w:fill="FAFAFA"/>
               </w:rPr>
               <w:t xml:space="preserve">​Individuals aged 50 </w:t>
@@ -7764,7 +7839,7 @@
             <w:r>
               <w:rPr>
                 <w:b/>
-                <w:color w:val="182A33"/>
+                <w:color w:val="E7E6E6" w:themeColor="background2"/>
                 <w:shd w:val="clear" w:color="auto" w:fill="FAFAFA"/>
               </w:rPr>
               <w:t>yrs</w:t>
@@ -7773,7 +7848,7 @@
             <w:r>
               <w:rPr>
                 <w:b/>
-                <w:color w:val="182A33"/>
+                <w:color w:val="E7E6E6" w:themeColor="background2"/>
                 <w:shd w:val="clear" w:color="auto" w:fill="FAFAFA"/>
               </w:rPr>
               <w:t xml:space="preserve"> and above</w:t>
@@ -7798,11 +7873,14 @@
           <w:p>
             <w:pPr>
               <w:spacing w:after="760" w:line="335" w:lineRule="auto"/>
-            </w:pPr>
-            <w:r>
-              <w:rPr>
-                <w:b/>
-                <w:color w:val="182A33"/>
+              <w:rPr>
+                <w:color w:val="E7E6E6" w:themeColor="background2"/>
+              </w:rPr>
+            </w:pPr>
+            <w:r>
+              <w:rPr>
+                <w:b/>
+                <w:color w:val="E7E6E6" w:themeColor="background2"/>
                 <w:shd w:val="clear" w:color="auto" w:fill="FAFAFA"/>
               </w:rPr>
               <w:t>​Colorectal cancer​</w:t>
@@ -7827,11 +7905,14 @@
           <w:p>
             <w:pPr>
               <w:spacing w:after="300" w:line="342" w:lineRule="auto"/>
-            </w:pPr>
-            <w:r>
-              <w:rPr>
-                <w:b/>
-                <w:color w:val="182A33"/>
+              <w:rPr>
+                <w:color w:val="E7E6E6" w:themeColor="background2"/>
+              </w:rPr>
+            </w:pPr>
+            <w:r>
+              <w:rPr>
+                <w:b/>
+                <w:color w:val="E7E6E6" w:themeColor="background2"/>
                 <w:shd w:val="clear" w:color="auto" w:fill="FAFAFA"/>
               </w:rPr>
               <w:t>​Faecal Immunochemical Test (to test for blood in stools)</w:t>
@@ -7840,16 +7921,22 @@
           <w:p>
             <w:pPr>
               <w:spacing w:after="300" w:line="342" w:lineRule="auto"/>
+              <w:rPr>
+                <w:color w:val="E7E6E6" w:themeColor="background2"/>
+              </w:rPr>
             </w:pPr>
           </w:p>
           <w:p>
             <w:pPr>
               <w:spacing w:after="300" w:line="342" w:lineRule="auto"/>
-            </w:pPr>
-            <w:r>
-              <w:rPr>
-                <w:b/>
-                <w:color w:val="182A33"/>
+              <w:rPr>
+                <w:color w:val="E7E6E6" w:themeColor="background2"/>
+              </w:rPr>
+            </w:pPr>
+            <w:r>
+              <w:rPr>
+                <w:b/>
+                <w:color w:val="E7E6E6" w:themeColor="background2"/>
                 <w:shd w:val="clear" w:color="auto" w:fill="FAFAFA"/>
               </w:rPr>
               <w:t>OR​</w:t>
@@ -7858,16 +7945,22 @@
           <w:p>
             <w:pPr>
               <w:spacing w:after="300" w:line="342" w:lineRule="auto"/>
+              <w:rPr>
+                <w:color w:val="E7E6E6" w:themeColor="background2"/>
+              </w:rPr>
             </w:pPr>
           </w:p>
           <w:p>
             <w:pPr>
               <w:spacing w:after="760" w:line="335" w:lineRule="auto"/>
-            </w:pPr>
-            <w:r>
-              <w:rPr>
-                <w:b/>
-                <w:color w:val="182A33"/>
+              <w:rPr>
+                <w:color w:val="E7E6E6" w:themeColor="background2"/>
+              </w:rPr>
+            </w:pPr>
+            <w:r>
+              <w:rPr>
+                <w:b/>
+                <w:color w:val="E7E6E6" w:themeColor="background2"/>
                 <w:shd w:val="clear" w:color="auto" w:fill="FAFAFA"/>
               </w:rPr>
               <w:t>Colonoscopy​​​</w:t>
@@ -7876,6 +7969,9 @@
           <w:p>
             <w:pPr>
               <w:spacing w:after="300" w:line="342" w:lineRule="auto"/>
+              <w:rPr>
+                <w:color w:val="E7E6E6" w:themeColor="background2"/>
+              </w:rPr>
             </w:pPr>
           </w:p>
         </w:tc>
@@ -7897,11 +7993,14 @@
           <w:p>
             <w:pPr>
               <w:spacing w:after="300" w:line="342" w:lineRule="auto"/>
-            </w:pPr>
-            <w:r>
-              <w:rPr>
-                <w:b/>
-                <w:color w:val="182A33"/>
+              <w:rPr>
+                <w:color w:val="E7E6E6" w:themeColor="background2"/>
+              </w:rPr>
+            </w:pPr>
+            <w:r>
+              <w:rPr>
+                <w:b/>
+                <w:color w:val="E7E6E6" w:themeColor="background2"/>
                 <w:shd w:val="clear" w:color="auto" w:fill="FAFAFA"/>
               </w:rPr>
               <w:t>​Once a year</w:t>
@@ -7910,31 +8009,46 @@
           <w:p>
             <w:pPr>
               <w:spacing w:after="300" w:line="342" w:lineRule="auto"/>
+              <w:rPr>
+                <w:color w:val="E7E6E6" w:themeColor="background2"/>
+              </w:rPr>
             </w:pPr>
           </w:p>
           <w:p>
             <w:pPr>
               <w:spacing w:after="300" w:line="342" w:lineRule="auto"/>
+              <w:rPr>
+                <w:color w:val="E7E6E6" w:themeColor="background2"/>
+              </w:rPr>
             </w:pPr>
           </w:p>
           <w:p>
             <w:pPr>
               <w:spacing w:after="300" w:line="342" w:lineRule="auto"/>
+              <w:rPr>
+                <w:color w:val="E7E6E6" w:themeColor="background2"/>
+              </w:rPr>
             </w:pPr>
           </w:p>
           <w:p>
             <w:pPr>
               <w:spacing w:after="300" w:line="342" w:lineRule="auto"/>
+              <w:rPr>
+                <w:color w:val="E7E6E6" w:themeColor="background2"/>
+              </w:rPr>
             </w:pPr>
           </w:p>
           <w:p>
             <w:pPr>
               <w:spacing w:after="300" w:line="342" w:lineRule="auto"/>
-            </w:pPr>
-            <w:r>
-              <w:rPr>
-                <w:b/>
-                <w:color w:val="182A33"/>
+              <w:rPr>
+                <w:color w:val="E7E6E6" w:themeColor="background2"/>
+              </w:rPr>
+            </w:pPr>
+            <w:r>
+              <w:rPr>
+                <w:b/>
+                <w:color w:val="E7E6E6" w:themeColor="background2"/>
                 <w:shd w:val="clear" w:color="auto" w:fill="FAFAFA"/>
               </w:rPr>
               <w:t>Once every ten years</w:t>
@@ -8275,6 +8389,7 @@
         <w:spacing w:before="300" w:after="300" w:line="288" w:lineRule="auto"/>
         <w:contextualSpacing w:val="0"/>
         <w:rPr>
+          <w:color w:val="E7E6E6" w:themeColor="background2"/>
           <w:sz w:val="22"/>
         </w:rPr>
       </w:pPr>
@@ -8282,6 +8397,7 @@
       <w:bookmarkEnd w:id="1"/>
       <w:r>
         <w:rPr>
+          <w:color w:val="E7E6E6" w:themeColor="background2"/>
           <w:sz w:val="48"/>
           <w:szCs w:val="63"/>
           <w:highlight w:val="white"/>
@@ -8291,6 +8407,7 @@
       <w:proofErr w:type="spellStart"/>
       <w:r>
         <w:rPr>
+          <w:color w:val="E7E6E6" w:themeColor="background2"/>
           <w:sz w:val="48"/>
           <w:szCs w:val="63"/>
           <w:highlight w:val="white"/>
@@ -8300,6 +8417,7 @@
       <w:proofErr w:type="spellEnd"/>
       <w:r>
         <w:rPr>
+          <w:color w:val="E7E6E6" w:themeColor="background2"/>
           <w:sz w:val="48"/>
           <w:szCs w:val="63"/>
           <w:highlight w:val="white"/>
@@ -8307,7 +8425,13 @@
         <w:t>​</w:t>
       </w:r>
     </w:p>
-    <w:p/>
+    <w:p>
+      <w:pPr>
+        <w:rPr>
+          <w:color w:val="E7E6E6" w:themeColor="background2"/>
+        </w:rPr>
+      </w:pPr>
+    </w:p>
     <w:tbl>
       <w:tblPr>
         <w:tblStyle w:val="a2"/>
@@ -8340,11 +8464,14 @@
           <w:p>
             <w:pPr>
               <w:spacing w:after="300" w:line="342" w:lineRule="auto"/>
-            </w:pPr>
-            <w:r>
-              <w:rPr>
-                <w:b/>
-                <w:color w:val="182A33"/>
+              <w:rPr>
+                <w:color w:val="E7E6E6" w:themeColor="background2"/>
+              </w:rPr>
+            </w:pPr>
+            <w:r>
+              <w:rPr>
+                <w:b/>
+                <w:color w:val="E7E6E6" w:themeColor="background2"/>
                 <w:shd w:val="clear" w:color="auto" w:fill="FAFAFA"/>
               </w:rPr>
               <w:t>Recommended for</w:t>
@@ -8369,11 +8496,14 @@
           <w:p>
             <w:pPr>
               <w:spacing w:after="300" w:line="342" w:lineRule="auto"/>
-            </w:pPr>
-            <w:r>
-              <w:rPr>
-                <w:b/>
-                <w:color w:val="182A33"/>
+              <w:rPr>
+                <w:color w:val="E7E6E6" w:themeColor="background2"/>
+              </w:rPr>
+            </w:pPr>
+            <w:r>
+              <w:rPr>
+                <w:b/>
+                <w:color w:val="E7E6E6" w:themeColor="background2"/>
                 <w:shd w:val="clear" w:color="auto" w:fill="FAFAFA"/>
               </w:rPr>
               <w:t>​To screen for</w:t>
@@ -8398,11 +8528,14 @@
           <w:p>
             <w:pPr>
               <w:spacing w:after="300" w:line="342" w:lineRule="auto"/>
-            </w:pPr>
-            <w:r>
-              <w:rPr>
-                <w:b/>
-                <w:color w:val="182A33"/>
+              <w:rPr>
+                <w:color w:val="E7E6E6" w:themeColor="background2"/>
+              </w:rPr>
+            </w:pPr>
+            <w:r>
+              <w:rPr>
+                <w:b/>
+                <w:color w:val="E7E6E6" w:themeColor="background2"/>
                 <w:shd w:val="clear" w:color="auto" w:fill="FAFAFA"/>
               </w:rPr>
               <w:t>​Screening test</w:t>
@@ -8427,11 +8560,14 @@
           <w:p>
             <w:pPr>
               <w:spacing w:after="300" w:line="342" w:lineRule="auto"/>
-            </w:pPr>
-            <w:r>
-              <w:rPr>
-                <w:b/>
-                <w:color w:val="182A33"/>
+              <w:rPr>
+                <w:color w:val="E7E6E6" w:themeColor="background2"/>
+              </w:rPr>
+            </w:pPr>
+            <w:r>
+              <w:rPr>
+                <w:b/>
+                <w:color w:val="E7E6E6" w:themeColor="background2"/>
                 <w:shd w:val="clear" w:color="auto" w:fill="FAFAFA"/>
               </w:rPr>
               <w:t>​Screening frequency</w:t>
@@ -8458,11 +8594,14 @@
           <w:p>
             <w:pPr>
               <w:spacing w:after="300" w:line="342" w:lineRule="auto"/>
-            </w:pPr>
-            <w:r>
-              <w:rPr>
-                <w:b/>
-                <w:color w:val="182A33"/>
+              <w:rPr>
+                <w:color w:val="E7E6E6" w:themeColor="background2"/>
+              </w:rPr>
+            </w:pPr>
+            <w:r>
+              <w:rPr>
+                <w:b/>
+                <w:color w:val="E7E6E6" w:themeColor="background2"/>
                 <w:shd w:val="clear" w:color="auto" w:fill="FAFAFA"/>
               </w:rPr>
               <w:t>​</w:t>
@@ -8471,7 +8610,7 @@
             <w:r>
               <w:rPr>
                 <w:b/>
-                <w:color w:val="182A33"/>
+                <w:color w:val="E7E6E6" w:themeColor="background2"/>
                 <w:shd w:val="clear" w:color="auto" w:fill="FAFAFA"/>
               </w:rPr>
               <w:t>Newborns</w:t>
@@ -8480,7 +8619,7 @@
             <w:r>
               <w:rPr>
                 <w:b/>
-                <w:color w:val="182A33"/>
+                <w:color w:val="E7E6E6" w:themeColor="background2"/>
                 <w:shd w:val="clear" w:color="auto" w:fill="FAFAFA"/>
               </w:rPr>
               <w:t xml:space="preserve"> aged 0-4 </w:t>
@@ -8489,7 +8628,7 @@
             <w:r>
               <w:rPr>
                 <w:b/>
-                <w:color w:val="182A33"/>
+                <w:color w:val="E7E6E6" w:themeColor="background2"/>
                 <w:shd w:val="clear" w:color="auto" w:fill="FAFAFA"/>
               </w:rPr>
               <w:t>weeks</w:t>
@@ -8498,7 +8637,7 @@
             <w:r>
               <w:rPr>
                 <w:b/>
-                <w:color w:val="182A33"/>
+                <w:color w:val="E7E6E6" w:themeColor="background2"/>
                 <w:shd w:val="clear" w:color="auto" w:fill="FAFAFA"/>
               </w:rPr>
               <w:t xml:space="preserve"> old</w:t>
@@ -8523,11 +8662,14 @@
           <w:p>
             <w:pPr>
               <w:spacing w:after="300" w:line="342" w:lineRule="auto"/>
-            </w:pPr>
-            <w:r>
-              <w:rPr>
-                <w:b/>
-                <w:color w:val="182A33"/>
+              <w:rPr>
+                <w:color w:val="E7E6E6" w:themeColor="background2"/>
+              </w:rPr>
+            </w:pPr>
+            <w:r>
+              <w:rPr>
+                <w:b/>
+                <w:color w:val="E7E6E6" w:themeColor="background2"/>
                 <w:shd w:val="clear" w:color="auto" w:fill="FAFAFA"/>
               </w:rPr>
               <w:t>​Hearing loss</w:t>
@@ -8552,11 +8694,14 @@
           <w:p>
             <w:pPr>
               <w:spacing w:after="300" w:line="342" w:lineRule="auto"/>
-            </w:pPr>
-            <w:r>
-              <w:rPr>
-                <w:b/>
-                <w:color w:val="182A33"/>
+              <w:rPr>
+                <w:color w:val="E7E6E6" w:themeColor="background2"/>
+              </w:rPr>
+            </w:pPr>
+            <w:r>
+              <w:rPr>
+                <w:b/>
+                <w:color w:val="E7E6E6" w:themeColor="background2"/>
                 <w:shd w:val="clear" w:color="auto" w:fill="FAFAFA"/>
               </w:rPr>
               <w:t>​​Audiometry​</w:t>
@@ -8581,11 +8726,14 @@
           <w:p>
             <w:pPr>
               <w:spacing w:after="300" w:line="342" w:lineRule="auto"/>
-            </w:pPr>
-            <w:r>
-              <w:rPr>
-                <w:b/>
-                <w:color w:val="182A33"/>
+              <w:rPr>
+                <w:color w:val="E7E6E6" w:themeColor="background2"/>
+              </w:rPr>
+            </w:pPr>
+            <w:r>
+              <w:rPr>
+                <w:b/>
+                <w:color w:val="E7E6E6" w:themeColor="background2"/>
                 <w:shd w:val="clear" w:color="auto" w:fill="FAFAFA"/>
               </w:rPr>
               <w:t>​Once</w:t>
@@ -8612,11 +8760,14 @@
           <w:p>
             <w:pPr>
               <w:spacing w:after="300" w:line="342" w:lineRule="auto"/>
-            </w:pPr>
-            <w:r>
-              <w:rPr>
-                <w:b/>
-                <w:color w:val="182A33"/>
+              <w:rPr>
+                <w:color w:val="E7E6E6" w:themeColor="background2"/>
+              </w:rPr>
+            </w:pPr>
+            <w:r>
+              <w:rPr>
+                <w:b/>
+                <w:color w:val="E7E6E6" w:themeColor="background2"/>
                 <w:shd w:val="clear" w:color="auto" w:fill="FAFAFA"/>
               </w:rPr>
               <w:t>​</w:t>
@@ -8641,11 +8792,14 @@
           <w:p>
             <w:pPr>
               <w:spacing w:after="760" w:line="335" w:lineRule="auto"/>
-            </w:pPr>
-            <w:r>
-              <w:rPr>
-                <w:b/>
-                <w:color w:val="182A33"/>
+              <w:rPr>
+                <w:color w:val="E7E6E6" w:themeColor="background2"/>
+              </w:rPr>
+            </w:pPr>
+            <w:r>
+              <w:rPr>
+                <w:b/>
+                <w:color w:val="E7E6E6" w:themeColor="background2"/>
                 <w:shd w:val="clear" w:color="auto" w:fill="FAFAFA"/>
               </w:rPr>
               <w:t>​​​​​​Glucose-6-Phosphate Dehydrogenase (G6PD) ​deficiency​</w:t>
@@ -8670,11 +8824,14 @@
           <w:p>
             <w:pPr>
               <w:spacing w:after="300" w:line="342" w:lineRule="auto"/>
-            </w:pPr>
-            <w:r>
-              <w:rPr>
-                <w:b/>
-                <w:color w:val="182A33"/>
+              <w:rPr>
+                <w:color w:val="E7E6E6" w:themeColor="background2"/>
+              </w:rPr>
+            </w:pPr>
+            <w:r>
+              <w:rPr>
+                <w:b/>
+                <w:color w:val="E7E6E6" w:themeColor="background2"/>
                 <w:shd w:val="clear" w:color="auto" w:fill="FAFAFA"/>
               </w:rPr>
               <w:t>​Screen with umbilical cord blood</w:t>
@@ -8699,11 +8856,14 @@
           <w:p>
             <w:pPr>
               <w:spacing w:after="300" w:line="342" w:lineRule="auto"/>
-            </w:pPr>
-            <w:r>
-              <w:rPr>
-                <w:b/>
-                <w:color w:val="182A33"/>
+              <w:rPr>
+                <w:color w:val="E7E6E6" w:themeColor="background2"/>
+              </w:rPr>
+            </w:pPr>
+            <w:r>
+              <w:rPr>
+                <w:b/>
+                <w:color w:val="E7E6E6" w:themeColor="background2"/>
                 <w:shd w:val="clear" w:color="auto" w:fill="FAFAFA"/>
               </w:rPr>
               <w:t>​Once</w:t>
@@ -8730,11 +8890,14 @@
           <w:p>
             <w:pPr>
               <w:spacing w:after="300" w:line="342" w:lineRule="auto"/>
-            </w:pPr>
-            <w:r>
-              <w:rPr>
-                <w:b/>
-                <w:color w:val="182A33"/>
+              <w:rPr>
+                <w:color w:val="E7E6E6" w:themeColor="background2"/>
+              </w:rPr>
+            </w:pPr>
+            <w:r>
+              <w:rPr>
+                <w:b/>
+                <w:color w:val="E7E6E6" w:themeColor="background2"/>
                 <w:shd w:val="clear" w:color="auto" w:fill="FAFAFA"/>
               </w:rPr>
               <w:t>​</w:t>
@@ -8759,11 +8922,14 @@
           <w:p>
             <w:pPr>
               <w:spacing w:after="760" w:line="335" w:lineRule="auto"/>
-            </w:pPr>
-            <w:r>
-              <w:rPr>
-                <w:b/>
-                <w:color w:val="182A33"/>
+              <w:rPr>
+                <w:color w:val="E7E6E6" w:themeColor="background2"/>
+              </w:rPr>
+            </w:pPr>
+            <w:r>
+              <w:rPr>
+                <w:b/>
+                <w:color w:val="E7E6E6" w:themeColor="background2"/>
                 <w:shd w:val="clear" w:color="auto" w:fill="FAFAFA"/>
               </w:rPr>
               <w:t>Inborn Errors of Metabolism (IEM)​​​</w:t>
@@ -8788,11 +8954,14 @@
           <w:p>
             <w:pPr>
               <w:spacing w:after="300" w:line="342" w:lineRule="auto"/>
-            </w:pPr>
-            <w:r>
-              <w:rPr>
-                <w:b/>
-                <w:color w:val="182A33"/>
+              <w:rPr>
+                <w:color w:val="E7E6E6" w:themeColor="background2"/>
+              </w:rPr>
+            </w:pPr>
+            <w:r>
+              <w:rPr>
+                <w:b/>
+                <w:color w:val="E7E6E6" w:themeColor="background2"/>
                 <w:shd w:val="clear" w:color="auto" w:fill="FAFAFA"/>
               </w:rPr>
               <w:t>​Metabolic screen with</w:t>
@@ -8801,11 +8970,14 @@
           <w:p>
             <w:pPr>
               <w:spacing w:after="760" w:line="335" w:lineRule="auto"/>
-            </w:pPr>
-            <w:r>
-              <w:rPr>
-                <w:b/>
-                <w:color w:val="182A33"/>
+              <w:rPr>
+                <w:color w:val="E7E6E6" w:themeColor="background2"/>
+              </w:rPr>
+            </w:pPr>
+            <w:r>
+              <w:rPr>
+                <w:b/>
+                <w:color w:val="E7E6E6" w:themeColor="background2"/>
                 <w:shd w:val="clear" w:color="auto" w:fill="FAFAFA"/>
               </w:rPr>
               <w:t>Tandem Mass Spectrometry (TMS)</w:t>
@@ -8830,11 +9002,14 @@
           <w:p>
             <w:pPr>
               <w:spacing w:after="300" w:line="342" w:lineRule="auto"/>
-            </w:pPr>
-            <w:r>
-              <w:rPr>
-                <w:b/>
-                <w:color w:val="182A33"/>
+              <w:rPr>
+                <w:color w:val="E7E6E6" w:themeColor="background2"/>
+              </w:rPr>
+            </w:pPr>
+            <w:r>
+              <w:rPr>
+                <w:b/>
+                <w:color w:val="E7E6E6" w:themeColor="background2"/>
                 <w:shd w:val="clear" w:color="auto" w:fill="FAFAFA"/>
               </w:rPr>
               <w:t>​Once</w:t>
@@ -8861,11 +9036,14 @@
           <w:p>
             <w:pPr>
               <w:spacing w:after="300" w:line="342" w:lineRule="auto"/>
-            </w:pPr>
-            <w:r>
-              <w:rPr>
-                <w:b/>
-                <w:color w:val="182A33"/>
+              <w:rPr>
+                <w:color w:val="E7E6E6" w:themeColor="background2"/>
+              </w:rPr>
+            </w:pPr>
+            <w:r>
+              <w:rPr>
+                <w:b/>
+                <w:color w:val="E7E6E6" w:themeColor="background2"/>
                 <w:shd w:val="clear" w:color="auto" w:fill="FAFAFA"/>
               </w:rPr>
               <w:t>​</w:t>
@@ -8890,11 +9068,14 @@
           <w:p>
             <w:pPr>
               <w:spacing w:after="760" w:line="335" w:lineRule="auto"/>
-            </w:pPr>
-            <w:r>
-              <w:rPr>
-                <w:b/>
-                <w:color w:val="182A33"/>
+              <w:rPr>
+                <w:color w:val="E7E6E6" w:themeColor="background2"/>
+              </w:rPr>
+            </w:pPr>
+            <w:r>
+              <w:rPr>
+                <w:b/>
+                <w:color w:val="E7E6E6" w:themeColor="background2"/>
                 <w:shd w:val="clear" w:color="auto" w:fill="FAFAFA"/>
               </w:rPr>
               <w:t>Primary hypothyroidism​</w:t>
@@ -8919,11 +9100,14 @@
           <w:p>
             <w:pPr>
               <w:spacing w:after="760" w:line="335" w:lineRule="auto"/>
-            </w:pPr>
-            <w:r>
-              <w:rPr>
-                <w:b/>
-                <w:color w:val="182A33"/>
+              <w:rPr>
+                <w:color w:val="E7E6E6" w:themeColor="background2"/>
+              </w:rPr>
+            </w:pPr>
+            <w:r>
+              <w:rPr>
+                <w:b/>
+                <w:color w:val="E7E6E6" w:themeColor="background2"/>
                 <w:shd w:val="clear" w:color="auto" w:fill="FAFAFA"/>
               </w:rPr>
               <w:t>Thyroid Function Test (TFT)​​</w:t>
@@ -8948,11 +9132,14 @@
           <w:p>
             <w:pPr>
               <w:spacing w:after="300" w:line="342" w:lineRule="auto"/>
-            </w:pPr>
-            <w:r>
-              <w:rPr>
-                <w:b/>
-                <w:color w:val="182A33"/>
+              <w:rPr>
+                <w:color w:val="E7E6E6" w:themeColor="background2"/>
+              </w:rPr>
+            </w:pPr>
+            <w:r>
+              <w:rPr>
+                <w:b/>
+                <w:color w:val="E7E6E6" w:themeColor="background2"/>
                 <w:shd w:val="clear" w:color="auto" w:fill="FAFAFA"/>
               </w:rPr>
               <w:t>​Once</w:t>
@@ -9031,8 +9218,6 @@
         </w:rPr>
         <w:t>. Why do I need to go for regular screening at the recommended frequency?</w:t>
       </w:r>
-      <w:bookmarkStart w:id="4" w:name="_GoBack"/>
-      <w:bookmarkEnd w:id="4"/>
     </w:p>
     <w:p>
       <w:r>
@@ -11243,8 +11428,13 @@
     <w:p/>
     <w:p>
       <w:r>
-        <w:t>Another link for men: http://www.healthline.com/health-slideshow/top-10-tests-men-should-get#5</w:t>
-      </w:r>
+        <w:t xml:space="preserve">Another link for men: </w:t>
+      </w:r>
+      <w:bookmarkStart w:id="4" w:name="_GoBack"/>
+      <w:r>
+        <w:t>http://www.healthline.com/health-slideshow/top-10-tests-men-should-get#5</w:t>
+      </w:r>
+      <w:bookmarkEnd w:id="4"/>
     </w:p>
     <w:sectPr>
       <w:pgSz w:w="11909" w:h="16834"/>

</xml_diff>